<commit_message>
21/9/10 modify in the afternoon
</commit_message>
<xml_diff>
--- a/UNIX网络编程/Unix Network V1阅读/Unix Network V1没看白的问题记录.docx
+++ b/UNIX网络编程/Unix Network V1阅读/Unix Network V1没看白的问题记录.docx
@@ -7238,6 +7238,60 @@
     </w:p>
     <w:p>
       <w:pPr>
+        <w:keepNext w:val="0"/>
+        <w:keepLines w:val="0"/>
+        <w:widowControl/>
+        <w:suppressLineNumbers w:val="0"/>
+        <w:jc w:val="left"/>
+        <w:rPr>
+          <w:rFonts w:hint="eastAsia" w:cstheme="minorBidi"/>
+          <w:kern w:val="0"/>
+          <w:sz w:val="24"/>
+          <w:szCs w:val="24"/>
+          <w:lang w:val="en-US" w:eastAsia="zh-CN" w:bidi="ar"/>
+        </w:rPr>
+      </w:pPr>
+      <w:r>
+        <w:rPr>
+          <w:rFonts w:hint="eastAsia" w:cstheme="minorBidi"/>
+          <w:kern w:val="0"/>
+          <w:sz w:val="24"/>
+          <w:szCs w:val="24"/>
+          <w:lang w:val="en-US" w:eastAsia="zh-CN" w:bidi="ar"/>
+        </w:rPr>
+        <w:t>16.2、</w:t>
+      </w:r>
+    </w:p>
+    <w:p>
+      <w:pPr>
+        <w:keepNext w:val="0"/>
+        <w:keepLines w:val="0"/>
+        <w:widowControl/>
+        <w:suppressLineNumbers w:val="0"/>
+        <w:jc w:val="left"/>
+        <w:rPr>
+          <w:rFonts w:hint="default" w:cstheme="minorBidi"/>
+          <w:kern w:val="0"/>
+          <w:sz w:val="24"/>
+          <w:szCs w:val="24"/>
+          <w:lang w:val="en-US" w:eastAsia="zh-CN" w:bidi="ar"/>
+        </w:rPr>
+      </w:pPr>
+      <w:r>
+        <w:rPr>
+          <w:rFonts w:hint="eastAsia" w:cstheme="minorBidi"/>
+          <w:kern w:val="0"/>
+          <w:sz w:val="24"/>
+          <w:szCs w:val="24"/>
+          <w:lang w:val="en-US" w:eastAsia="zh-CN" w:bidi="ar"/>
+        </w:rPr>
+        <w:t>关于标准IO和IO多路复用并存时的隐患问题的还需要再读一读第六章。</w:t>
+      </w:r>
+      <w:bookmarkStart w:id="0" w:name="_GoBack"/>
+      <w:bookmarkEnd w:id="0"/>
+    </w:p>
+    <w:p>
+      <w:pPr>
         <w:pStyle w:val="3"/>
         <w:keepNext w:val="0"/>
         <w:keepLines w:val="0"/>
@@ -7253,8 +7307,6 @@
           <w:lang w:val="en-US" w:eastAsia="zh-CN" w:bidi="ar"/>
         </w:rPr>
       </w:pPr>
-      <w:bookmarkStart w:id="0" w:name="_GoBack"/>
-      <w:bookmarkEnd w:id="0"/>
     </w:p>
     <w:sectPr>
       <w:pgSz w:w="11906" w:h="16838"/>

</xml_diff>